<commit_message>
found exploit dev machine setup
</commit_message>
<xml_diff>
--- a/exercises/fundamentals to exploit dev.docx
+++ b/exercises/fundamentals to exploit dev.docx
@@ -3,6 +3,8 @@
 <w:document xmlns:wpc="http://schemas.microsoft.com/office/word/2010/wordprocessingCanvas" xmlns:mc="http://schemas.openxmlformats.org/markup-compatibility/2006" xmlns:o="urn:schemas-microsoft-com:office:office" xmlns:r="http://schemas.openxmlformats.org/officeDocument/2006/relationships" xmlns:m="http://schemas.openxmlformats.org/officeDocument/2006/math" xmlns:v="urn:schemas-microsoft-com:vml" xmlns:wp14="http://schemas.microsoft.com/office/word/2010/wordprocessingDrawing" xmlns:wp="http://schemas.openxmlformats.org/drawingml/2006/wordprocessingDrawing" xmlns:w10="urn:schemas-microsoft-com:office:word" xmlns:w="http://schemas.openxmlformats.org/wordprocessingml/2006/main" xmlns:w14="http://schemas.microsoft.com/office/word/2010/wordml" xmlns:w15="http://schemas.microsoft.com/office/word/2012/wordml" xmlns:wpg="http://schemas.microsoft.com/office/word/2010/wordprocessingGroup" xmlns:wpi="http://schemas.microsoft.com/office/word/2010/wordprocessingInk" xmlns:wne="http://schemas.microsoft.com/office/word/2006/wordml" xmlns:wps="http://schemas.microsoft.com/office/word/2010/wordprocessingShape" mc:Ignorable="w14 w15 wp14">
   <w:body>
     <w:p>
+      <w:bookmarkStart w:id="0" w:name="_GoBack"/>
+      <w:bookmarkEnd w:id="0"/>
       <w:r>
         <w:t>I thought programs were supposed to be more secure now? Is it really even practical to try to do exploit development?</w:t>
       </w:r>
@@ -591,10 +593,7 @@
         <w:t>What is a PE file?</w:t>
       </w:r>
     </w:p>
-    <w:p>
-      <w:bookmarkStart w:id="0" w:name="_GoBack"/>
-      <w:bookmarkEnd w:id="0"/>
-    </w:p>
+    <w:p/>
     <w:p>
       <w:pPr>
         <w:pStyle w:val="Heading2"/>
@@ -3711,7 +3710,7 @@
 </file>
 
 <file path=customXml/itemProps2.xml><?xml version="1.0" encoding="utf-8"?>
-<ds:datastoreItem xmlns:ds="http://schemas.openxmlformats.org/officeDocument/2006/customXml" ds:itemID="{EC31364B-170B-4BFD-8553-54F69743DCB9}">
+<ds:datastoreItem xmlns:ds="http://schemas.openxmlformats.org/officeDocument/2006/customXml" ds:itemID="{91630844-DA3C-4C2F-8792-4D409EE64EDF}">
   <ds:schemaRefs>
     <ds:schemaRef ds:uri="http://www.w3.org/2001/XMLSchema"/>
     <ds:schemaRef ds:uri="http://www.boldonjames.com/2008/01/sie/internal/label"/>

</xml_diff>

<commit_message>
almost complete with the first tutorial of taking apart a simple exe file
</commit_message>
<xml_diff>
--- a/exercises/fundamentals to exploit dev.docx
+++ b/exercises/fundamentals to exploit dev.docx
@@ -3,8 +3,6 @@
 <w:document xmlns:wpc="http://schemas.microsoft.com/office/word/2010/wordprocessingCanvas" xmlns:mc="http://schemas.openxmlformats.org/markup-compatibility/2006" xmlns:o="urn:schemas-microsoft-com:office:office" xmlns:r="http://schemas.openxmlformats.org/officeDocument/2006/relationships" xmlns:m="http://schemas.openxmlformats.org/officeDocument/2006/math" xmlns:v="urn:schemas-microsoft-com:vml" xmlns:wp14="http://schemas.microsoft.com/office/word/2010/wordprocessingDrawing" xmlns:wp="http://schemas.openxmlformats.org/drawingml/2006/wordprocessingDrawing" xmlns:w10="urn:schemas-microsoft-com:office:word" xmlns:w="http://schemas.openxmlformats.org/wordprocessingml/2006/main" xmlns:w14="http://schemas.microsoft.com/office/word/2010/wordml" xmlns:w15="http://schemas.microsoft.com/office/word/2012/wordml" xmlns:wpg="http://schemas.microsoft.com/office/word/2010/wordprocessingGroup" xmlns:wpi="http://schemas.microsoft.com/office/word/2010/wordprocessingInk" xmlns:wne="http://schemas.microsoft.com/office/word/2006/wordml" xmlns:wps="http://schemas.microsoft.com/office/word/2010/wordprocessingShape" mc:Ignorable="w14 w15 wp14">
   <w:body>
     <w:p>
-      <w:bookmarkStart w:id="0" w:name="_GoBack"/>
-      <w:bookmarkEnd w:id="0"/>
       <w:r>
         <w:t>I thought programs were supposed to be more secure now? Is it really even practical to try to do exploit development?</w:t>
       </w:r>
@@ -20,6 +18,9 @@
       <w:r>
         <w:t>Yes if you are skilled.  Stat analyzers don’t catch everything. Also, many people don’t use them, do security testing on their products, or know anything about secure coding.  So there tends to be several vulnerabilities in all software written.</w:t>
       </w:r>
+      <w:r>
+        <w:t xml:space="preserve">  You can also change your client side executable to do things like: cheat in video games, get the full version of software, and find buffer overflows server side.</w:t>
+      </w:r>
     </w:p>
     <w:p>
       <w:pPr>
@@ -31,6 +32,9 @@
       </w:pPr>
       <w:r>
         <w:t xml:space="preserve">What about programs that utilize security measures like DEP, ASRL, and SEH?  </w:t>
+      </w:r>
+      <w:r>
+        <w:t>Yes you can still exploit this it just takes a talented person.  Not all programs use DEP, ASLR, and SEH though.</w:t>
       </w:r>
     </w:p>
     <w:p>
@@ -352,6 +356,7 @@
         </w:numPr>
       </w:pPr>
       <w:r>
+        <w:lastRenderedPageBreak/>
         <w:t>Modern Windows Exploit Development</w:t>
       </w:r>
     </w:p>
@@ -364,7 +369,6 @@
         </w:numPr>
       </w:pPr>
       <w:r>
-        <w:lastRenderedPageBreak/>
         <w:t>Good primer for c/assembly</w:t>
       </w:r>
       <w:r>
@@ -593,7 +597,81 @@
         <w:t>What is a PE file?</w:t>
       </w:r>
     </w:p>
-    <w:p/>
+    <w:p>
+      <w:pPr>
+        <w:pStyle w:val="ListParagraph"/>
+        <w:numPr>
+          <w:ilvl w:val="0"/>
+          <w:numId w:val="3"/>
+        </w:numPr>
+      </w:pPr>
+      <w:r>
+        <w:t xml:space="preserve">This is a portable executable.  It is a format for how DLLs, exes, and .sys files are supposed to be layed out.  </w:t>
+      </w:r>
+    </w:p>
+    <w:p>
+      <w:pPr>
+        <w:pStyle w:val="ListParagraph"/>
+      </w:pPr>
+      <w:r>
+        <w:rPr>
+          <w:noProof/>
+        </w:rPr>
+        <w:lastRenderedPageBreak/>
+        <w:drawing>
+          <wp:inline distT="0" distB="0" distL="0" distR="0" wp14:anchorId="1CF25639" wp14:editId="3DF306A8">
+            <wp:extent cx="4781550" cy="4452050"/>
+            <wp:effectExtent l="0" t="0" r="0" b="5715"/>
+            <wp:docPr id="11" name="Picture 11"/>
+            <wp:cNvGraphicFramePr>
+              <a:graphicFrameLocks xmlns:a="http://schemas.openxmlformats.org/drawingml/2006/main" noChangeAspect="1"/>
+            </wp:cNvGraphicFramePr>
+            <a:graphic xmlns:a="http://schemas.openxmlformats.org/drawingml/2006/main">
+              <a:graphicData uri="http://schemas.openxmlformats.org/drawingml/2006/picture">
+                <pic:pic xmlns:pic="http://schemas.openxmlformats.org/drawingml/2006/picture">
+                  <pic:nvPicPr>
+                    <pic:cNvPr id="1" name=""/>
+                    <pic:cNvPicPr/>
+                  </pic:nvPicPr>
+                  <pic:blipFill>
+                    <a:blip r:embed="rId17"/>
+                    <a:stretch>
+                      <a:fillRect/>
+                    </a:stretch>
+                  </pic:blipFill>
+                  <pic:spPr>
+                    <a:xfrm>
+                      <a:off x="0" y="0"/>
+                      <a:ext cx="4805084" cy="4473962"/>
+                    </a:xfrm>
+                    <a:prstGeom prst="rect">
+                      <a:avLst/>
+                    </a:prstGeom>
+                  </pic:spPr>
+                </pic:pic>
+              </a:graphicData>
+            </a:graphic>
+          </wp:inline>
+        </w:drawing>
+      </w:r>
+    </w:p>
+    <w:p>
+      <w:r>
+        <w:t>What is a packed executable?</w:t>
+      </w:r>
+    </w:p>
+    <w:p>
+      <w:pPr>
+        <w:pStyle w:val="ListParagraph"/>
+        <w:numPr>
+          <w:ilvl w:val="0"/>
+          <w:numId w:val="3"/>
+        </w:numPr>
+      </w:pPr>
+      <w:r>
+        <w:t>A packer is a way of obfuscating an executable program, i.e., transforming so the result is still executable and has the same effect when run, but looks different (so it won't be detected by static anti-virus). Bad guys often use custom packers to obfuscate their malware, to make it less likely that anti-virus will detect the malware or to make it harder for anti-virus vendors to reverse engineer the malware and figure out what it is doing.</w:t>
+      </w:r>
+    </w:p>
     <w:p>
       <w:pPr>
         <w:pStyle w:val="Heading2"/>
@@ -653,78 +731,78 @@
         </w:numPr>
       </w:pPr>
       <w:r>
+        <w:t xml:space="preserve">BSS Segment: global un-initialized variables. </w:t>
+      </w:r>
+    </w:p>
+    <w:p>
+      <w:pPr>
+        <w:pStyle w:val="ListParagraph"/>
+        <w:numPr>
+          <w:ilvl w:val="0"/>
+          <w:numId w:val="3"/>
+        </w:numPr>
+      </w:pPr>
+      <w:r>
+        <w:t xml:space="preserve">Heap: user allocates. Grows to higher addresses.  </w:t>
+      </w:r>
+    </w:p>
+    <w:p>
+      <w:pPr>
+        <w:pStyle w:val="ListParagraph"/>
+        <w:numPr>
+          <w:ilvl w:val="0"/>
+          <w:numId w:val="3"/>
+        </w:numPr>
+      </w:pPr>
+      <w:r>
+        <w:t>Stack: local variables of a function. Grows to lower addresses.</w:t>
+      </w:r>
+    </w:p>
+    <w:p>
+      <w:pPr>
+        <w:ind w:left="360"/>
+      </w:pPr>
+      <w:r>
+        <w:t>You can’t execute information stored in the stack or heap.</w:t>
+      </w:r>
+    </w:p>
+    <w:p>
+      <w:pPr>
+        <w:pStyle w:val="ListParagraph"/>
+        <w:numPr>
+          <w:ilvl w:val="0"/>
+          <w:numId w:val="3"/>
+        </w:numPr>
+      </w:pPr>
+      <w:r>
+        <w:t xml:space="preserve">rodata: </w:t>
+      </w:r>
+      <w:r>
+        <w:t>This section consists of all read-only(ro) data. In our example, Hello world!!\n string is the only read-only item in the file.</w:t>
+      </w:r>
+    </w:p>
+    <w:p>
+      <w:pPr>
+        <w:pStyle w:val="ListParagraph"/>
+        <w:numPr>
+          <w:ilvl w:val="0"/>
+          <w:numId w:val="3"/>
+        </w:numPr>
+      </w:pPr>
+      <w:r>
+        <w:t>.comment:</w:t>
+      </w:r>
+    </w:p>
+    <w:p>
+      <w:pPr>
+        <w:pStyle w:val="ListParagraph"/>
+        <w:numPr>
+          <w:ilvl w:val="0"/>
+          <w:numId w:val="3"/>
+        </w:numPr>
+      </w:pPr>
+      <w:r>
         <w:lastRenderedPageBreak/>
-        <w:t xml:space="preserve">BSS Segment: global un-initialized variables. </w:t>
-      </w:r>
-    </w:p>
-    <w:p>
-      <w:pPr>
-        <w:pStyle w:val="ListParagraph"/>
-        <w:numPr>
-          <w:ilvl w:val="0"/>
-          <w:numId w:val="3"/>
-        </w:numPr>
-      </w:pPr>
-      <w:r>
-        <w:t xml:space="preserve">Heap: user allocates. Grows to higher addresses.  </w:t>
-      </w:r>
-    </w:p>
-    <w:p>
-      <w:pPr>
-        <w:pStyle w:val="ListParagraph"/>
-        <w:numPr>
-          <w:ilvl w:val="0"/>
-          <w:numId w:val="3"/>
-        </w:numPr>
-      </w:pPr>
-      <w:r>
-        <w:t>Stack: local variables of a function. Grows to lower addresses.</w:t>
-      </w:r>
-    </w:p>
-    <w:p>
-      <w:pPr>
-        <w:ind w:left="360"/>
-      </w:pPr>
-      <w:r>
-        <w:t>You can’t execute information stored in the stack or heap.</w:t>
-      </w:r>
-    </w:p>
-    <w:p>
-      <w:pPr>
-        <w:pStyle w:val="ListParagraph"/>
-        <w:numPr>
-          <w:ilvl w:val="0"/>
-          <w:numId w:val="3"/>
-        </w:numPr>
-      </w:pPr>
-      <w:r>
-        <w:t xml:space="preserve">rodata: </w:t>
-      </w:r>
-      <w:r>
-        <w:t>This section consists of all read-only(ro) data. In our example, Hello world!!\n string is the only read-only item in the file.</w:t>
-      </w:r>
-    </w:p>
-    <w:p>
-      <w:pPr>
-        <w:pStyle w:val="ListParagraph"/>
-        <w:numPr>
-          <w:ilvl w:val="0"/>
-          <w:numId w:val="3"/>
-        </w:numPr>
-      </w:pPr>
-      <w:r>
-        <w:t>.comment:</w:t>
-      </w:r>
-    </w:p>
-    <w:p>
-      <w:pPr>
-        <w:pStyle w:val="ListParagraph"/>
-        <w:numPr>
-          <w:ilvl w:val="0"/>
-          <w:numId w:val="3"/>
-        </w:numPr>
-      </w:pPr>
-      <w:r>
         <w:t>.eh_frame:</w:t>
       </w:r>
     </w:p>
@@ -767,6 +845,9 @@
           <w:numId w:val="9"/>
         </w:numPr>
       </w:pPr>
+      <w:r>
+        <w:t xml:space="preserve">This is the logical address for each process.  The operating system has table that translates the logical addresses used and puts them into virtual memory.  So when you put a process in a debugger, you just see the logical memory addresses because it doesn’t know how the operating system is translating this into virtual memory.  </w:t>
+      </w:r>
       <w:r>
         <w:t xml:space="preserve">This is the amount of space for a 32bit architecture.  Generally the very highest addresses are reserved for the kernel.  </w:t>
       </w:r>
@@ -810,7 +891,7 @@
                     </pic:cNvPicPr>
                   </pic:nvPicPr>
                   <pic:blipFill>
-                    <a:blip r:embed="rId17">
+                    <a:blip r:embed="rId18">
                       <a:extLst>
                         <a:ext uri="{28A0092B-C50C-407E-A947-70E740481C1C}">
                           <a14:useLocalDpi xmlns:a14="http://schemas.microsoft.com/office/drawing/2010/main" val="0"/>
@@ -894,20 +975,20 @@
         <w:pStyle w:val="ListParagraph"/>
       </w:pPr>
       <w:r>
+        <w:t>This technique was used in the famous Animated Cursor Handling Vulnerability Exploit (MS Advisory 935423) from march 2007, discovered by Alex Sotirov. The following links explain how this bug was found and exploited : http://archive.codebreakers-journal.com/content/view/284/27/ – ani-notes.pdf – http://www.phreedom.org/research/vulnerabilities/ani-header/ and Metasploit- Exploiting the ANI vulnerability on Vista</w:t>
+      </w:r>
+    </w:p>
+    <w:p>
+      <w:pPr>
+        <w:pStyle w:val="ListParagraph"/>
+      </w:pPr>
+    </w:p>
+    <w:p>
+      <w:pPr>
+        <w:pStyle w:val="ListParagraph"/>
+      </w:pPr>
+      <w:r>
         <w:lastRenderedPageBreak/>
-        <w:t>This technique was used in the famous Animated Cursor Handling Vulnerability Exploit (MS Advisory 935423) from march 2007, discovered by Alex Sotirov. The following links explain how this bug was found and exploited : http://archive.codebreakers-journal.com/content/view/284/27/ – ani-notes.pdf – http://www.phreedom.org/research/vulnerabilities/ani-header/ and Metasploit- Exploiting the ANI vulnerability on Vista</w:t>
-      </w:r>
-    </w:p>
-    <w:p>
-      <w:pPr>
-        <w:pStyle w:val="ListParagraph"/>
-      </w:pPr>
-    </w:p>
-    <w:p>
-      <w:pPr>
-        <w:pStyle w:val="ListParagraph"/>
-      </w:pPr>
-      <w:r>
         <w:t>This particular exploit was believed to be the first exploit that bypasses ASLR on Vista (and, while breaking protection mechanisms, also bypasses /GS – well, in fact, because the ANI header data is read into a structure, there was no stack cookie :-)).</w:t>
       </w:r>
     </w:p>
@@ -1052,7 +1133,6 @@
     </w:p>
     <w:p>
       <w:r>
-        <w:lastRenderedPageBreak/>
         <w:t>Stack grows uptward.  The stack grows toward lower memory addresses.  Whenever a function is called all of its variables are in the stack frame.</w:t>
       </w:r>
     </w:p>
@@ -1061,6 +1141,7 @@
         <w:rPr>
           <w:noProof/>
         </w:rPr>
+        <w:lastRenderedPageBreak/>
         <w:drawing>
           <wp:inline distT="0" distB="0" distL="0" distR="0" wp14:anchorId="0EA78B2E" wp14:editId="5998B2D1">
             <wp:extent cx="5943600" cy="2907665"/>
@@ -1077,7 +1158,7 @@
                     <pic:cNvPicPr/>
                   </pic:nvPicPr>
                   <pic:blipFill>
-                    <a:blip r:embed="rId18"/>
+                    <a:blip r:embed="rId19"/>
                     <a:stretch>
                       <a:fillRect/>
                     </a:stretch>
@@ -1401,13 +1482,25 @@
         </w:numPr>
       </w:pPr>
       <w:r>
+        <w:t>qword: long int, 8 bytes</w:t>
+      </w:r>
+    </w:p>
+    <w:p>
+      <w:r>
+        <w:t xml:space="preserve">Syntax:  </w:t>
+      </w:r>
+    </w:p>
+    <w:p>
+      <w:pPr>
+        <w:pStyle w:val="ListParagraph"/>
+        <w:numPr>
+          <w:ilvl w:val="0"/>
+          <w:numId w:val="5"/>
+        </w:numPr>
+      </w:pPr>
+      <w:r>
         <w:lastRenderedPageBreak/>
-        <w:t>qword: long int, 8 bytes</w:t>
-      </w:r>
-    </w:p>
-    <w:p>
-      <w:r>
-        <w:t xml:space="preserve">Syntax:  </w:t>
+        <w:t xml:space="preserve">[ ] – value being pointed to is got. Not the memory address. </w:t>
       </w:r>
     </w:p>
     <w:p>
@@ -1419,7 +1512,7 @@
         </w:numPr>
       </w:pPr>
       <w:r>
-        <w:t xml:space="preserve">[ ] – value being pointed to is got. Not the memory address. </w:t>
+        <w:t>Move, add, sub, mult, pop, push, etc are easy</w:t>
       </w:r>
     </w:p>
     <w:p>
@@ -1431,7 +1524,7 @@
         </w:numPr>
       </w:pPr>
       <w:r>
-        <w:t>Move, add, sub, mult, pop, push, etc are easy</w:t>
+        <w:t>Jmp sets the EIP where it wants to go</w:t>
       </w:r>
     </w:p>
     <w:p>
@@ -1443,7 +1536,7 @@
         </w:numPr>
       </w:pPr>
       <w:r>
-        <w:t>Jmp sets the EIP where it wants to go</w:t>
+        <w:t>Call – push eip -&gt; jmp func</w:t>
       </w:r>
     </w:p>
     <w:p>
@@ -1455,18 +1548,6 @@
         </w:numPr>
       </w:pPr>
       <w:r>
-        <w:t>Call – push eip -&gt; jmp func</w:t>
-      </w:r>
-    </w:p>
-    <w:p>
-      <w:pPr>
-        <w:pStyle w:val="ListParagraph"/>
-        <w:numPr>
-          <w:ilvl w:val="0"/>
-          <w:numId w:val="5"/>
-        </w:numPr>
-      </w:pPr>
-      <w:r>
         <w:t>Leave/ret – called when function done. Destroys stack frame. Sets esp to ebp and popping ebp off stack.</w:t>
       </w:r>
     </w:p>
@@ -1483,11 +1564,383 @@
         <w:t>This is a half page C++ program why is there so much shit?</w:t>
       </w:r>
     </w:p>
-    <w:p/>
+    <w:p>
+      <w:r>
+        <w:t>How do you find the entry point?</w:t>
+      </w:r>
+    </w:p>
+    <w:p>
+      <w:pPr>
+        <w:pStyle w:val="ListParagraph"/>
+        <w:numPr>
+          <w:ilvl w:val="0"/>
+          <w:numId w:val="12"/>
+        </w:numPr>
+      </w:pPr>
+      <w:r>
+        <w:t>When we first click run it says we are making a jump to “ntdll.~” and one of the registers has the value “LdrpInitializeProcess” so I’m going to say that is the thing starting up our process.</w:t>
+      </w:r>
+    </w:p>
+    <w:p>
+      <w:r>
+        <w:t>How do you look at the symbol table?</w:t>
+      </w:r>
+    </w:p>
+    <w:p>
+      <w:pPr>
+        <w:pStyle w:val="ListParagraph"/>
+        <w:numPr>
+          <w:ilvl w:val="0"/>
+          <w:numId w:val="12"/>
+        </w:numPr>
+      </w:pPr>
+      <w:r>
+        <w:t>There is a symbol tab.  If you search for the functions they come up with jiberish around them.  Searching for main actually got me this and it somehow new what line of the .cpp file it started?</w:t>
+      </w:r>
+    </w:p>
+    <w:p>
+      <w:pPr>
+        <w:pStyle w:val="ListParagraph"/>
+      </w:pPr>
+      <w:r>
+        <w:rPr>
+          <w:noProof/>
+        </w:rPr>
+        <w:drawing>
+          <wp:inline distT="0" distB="0" distL="0" distR="0" wp14:anchorId="3CB53BB7" wp14:editId="040AFA24">
+            <wp:extent cx="5943600" cy="133350"/>
+            <wp:effectExtent l="0" t="0" r="0" b="0"/>
+            <wp:docPr id="5" name="Picture 5"/>
+            <wp:cNvGraphicFramePr>
+              <a:graphicFrameLocks xmlns:a="http://schemas.openxmlformats.org/drawingml/2006/main" noChangeAspect="1"/>
+            </wp:cNvGraphicFramePr>
+            <a:graphic xmlns:a="http://schemas.openxmlformats.org/drawingml/2006/main">
+              <a:graphicData uri="http://schemas.openxmlformats.org/drawingml/2006/picture">
+                <pic:pic xmlns:pic="http://schemas.openxmlformats.org/drawingml/2006/picture">
+                  <pic:nvPicPr>
+                    <pic:cNvPr id="1" name=""/>
+                    <pic:cNvPicPr/>
+                  </pic:nvPicPr>
+                  <pic:blipFill>
+                    <a:blip r:embed="rId20"/>
+                    <a:stretch>
+                      <a:fillRect/>
+                    </a:stretch>
+                  </pic:blipFill>
+                  <pic:spPr>
+                    <a:xfrm>
+                      <a:off x="0" y="0"/>
+                      <a:ext cx="5943600" cy="133350"/>
+                    </a:xfrm>
+                    <a:prstGeom prst="rect">
+                      <a:avLst/>
+                    </a:prstGeom>
+                  </pic:spPr>
+                </pic:pic>
+              </a:graphicData>
+            </a:graphic>
+          </wp:inline>
+        </w:drawing>
+      </w:r>
+    </w:p>
+    <w:p>
+      <w:r>
+        <w:t>So how can you custom functions people wrote?</w:t>
+      </w:r>
+    </w:p>
+    <w:p>
+      <w:pPr>
+        <w:pStyle w:val="ListParagraph"/>
+        <w:numPr>
+          <w:ilvl w:val="0"/>
+          <w:numId w:val="12"/>
+        </w:numPr>
+      </w:pPr>
+      <w:r>
+        <w:t>Search for “_main”</w:t>
+      </w:r>
+      <w:r>
+        <w:t xml:space="preserve"> in our executable in the symbol table</w:t>
+      </w:r>
+      <w:r>
+        <w:t xml:space="preserve"> and then click to follow in disassembler</w:t>
+      </w:r>
+      <w:r>
+        <w:t>.  Note that these addresses will be the same every time because this is logical memory addresses</w:t>
+      </w:r>
+    </w:p>
+    <w:p>
+      <w:pPr>
+        <w:pStyle w:val="ListParagraph"/>
+        <w:numPr>
+          <w:ilvl w:val="0"/>
+          <w:numId w:val="12"/>
+        </w:numPr>
+      </w:pPr>
+      <w:r>
+        <w:t>You can even see print statements and what else is going on in the computer</w:t>
+      </w:r>
+    </w:p>
+    <w:p>
+      <w:pPr>
+        <w:pStyle w:val="ListParagraph"/>
+      </w:pPr>
+      <w:r>
+        <w:rPr>
+          <w:noProof/>
+        </w:rPr>
+        <w:drawing>
+          <wp:inline distT="0" distB="0" distL="0" distR="0" wp14:anchorId="417E9659" wp14:editId="1615081F">
+            <wp:extent cx="5943600" cy="3485515"/>
+            <wp:effectExtent l="0" t="0" r="0" b="635"/>
+            <wp:docPr id="6" name="Picture 6"/>
+            <wp:cNvGraphicFramePr>
+              <a:graphicFrameLocks xmlns:a="http://schemas.openxmlformats.org/drawingml/2006/main" noChangeAspect="1"/>
+            </wp:cNvGraphicFramePr>
+            <a:graphic xmlns:a="http://schemas.openxmlformats.org/drawingml/2006/main">
+              <a:graphicData uri="http://schemas.openxmlformats.org/drawingml/2006/picture">
+                <pic:pic xmlns:pic="http://schemas.openxmlformats.org/drawingml/2006/picture">
+                  <pic:nvPicPr>
+                    <pic:cNvPr id="1" name=""/>
+                    <pic:cNvPicPr/>
+                  </pic:nvPicPr>
+                  <pic:blipFill>
+                    <a:blip r:embed="rId21"/>
+                    <a:stretch>
+                      <a:fillRect/>
+                    </a:stretch>
+                  </pic:blipFill>
+                  <pic:spPr>
+                    <a:xfrm>
+                      <a:off x="0" y="0"/>
+                      <a:ext cx="5943600" cy="3485515"/>
+                    </a:xfrm>
+                    <a:prstGeom prst="rect">
+                      <a:avLst/>
+                    </a:prstGeom>
+                  </pic:spPr>
+                </pic:pic>
+              </a:graphicData>
+            </a:graphic>
+          </wp:inline>
+        </w:drawing>
+      </w:r>
+    </w:p>
+    <w:p>
+      <w:pPr>
+        <w:pStyle w:val="ListParagraph"/>
+        <w:numPr>
+          <w:ilvl w:val="0"/>
+          <w:numId w:val="12"/>
+        </w:numPr>
+      </w:pPr>
+      <w:r>
+        <w:lastRenderedPageBreak/>
+        <w:t>This is also interesting. We can see a success string and a conditional right before it.  The conditional jumps over the success</w:t>
+      </w:r>
+    </w:p>
+    <w:p>
+      <w:pPr>
+        <w:pStyle w:val="ListParagraph"/>
+        <w:ind w:left="-1440"/>
+      </w:pPr>
+      <w:r>
+        <w:rPr>
+          <w:noProof/>
+        </w:rPr>
+        <w:drawing>
+          <wp:inline distT="0" distB="0" distL="0" distR="0" wp14:anchorId="7B0097EF" wp14:editId="2F149088">
+            <wp:extent cx="7692937" cy="1219200"/>
+            <wp:effectExtent l="0" t="0" r="3810" b="0"/>
+            <wp:docPr id="7" name="Picture 7"/>
+            <wp:cNvGraphicFramePr>
+              <a:graphicFrameLocks xmlns:a="http://schemas.openxmlformats.org/drawingml/2006/main" noChangeAspect="1"/>
+            </wp:cNvGraphicFramePr>
+            <a:graphic xmlns:a="http://schemas.openxmlformats.org/drawingml/2006/main">
+              <a:graphicData uri="http://schemas.openxmlformats.org/drawingml/2006/picture">
+                <pic:pic xmlns:pic="http://schemas.openxmlformats.org/drawingml/2006/picture">
+                  <pic:nvPicPr>
+                    <pic:cNvPr id="1" name=""/>
+                    <pic:cNvPicPr/>
+                  </pic:nvPicPr>
+                  <pic:blipFill>
+                    <a:blip r:embed="rId22"/>
+                    <a:stretch>
+                      <a:fillRect/>
+                    </a:stretch>
+                  </pic:blipFill>
+                  <pic:spPr>
+                    <a:xfrm>
+                      <a:off x="0" y="0"/>
+                      <a:ext cx="7716046" cy="1222862"/>
+                    </a:xfrm>
+                    <a:prstGeom prst="rect">
+                      <a:avLst/>
+                    </a:prstGeom>
+                  </pic:spPr>
+                </pic:pic>
+              </a:graphicData>
+            </a:graphic>
+          </wp:inline>
+        </w:drawing>
+      </w:r>
+    </w:p>
+    <w:p>
+      <w:pPr>
+        <w:pStyle w:val="ListParagraph"/>
+        <w:numPr>
+          <w:ilvl w:val="0"/>
+          <w:numId w:val="12"/>
+        </w:numPr>
+      </w:pPr>
+      <w:r>
+        <w:t>You can follow the other functions it makes calls to.  We can then try and guess what they do.  I put a break point on the test instruction to see what two values we are comparing.</w:t>
+      </w:r>
+    </w:p>
+    <w:p>
+      <w:pPr>
+        <w:pStyle w:val="ListParagraph"/>
+      </w:pPr>
+    </w:p>
+    <w:p>
+      <w:r>
+        <w:t>We are exploring around in the .text section right now where all of the c++ opcode is located.  This was disassembled by our disassembler.  I know this because all of the addresses are extremely low value.  Where as the EIP is currently higher which means its on the stack.</w:t>
+      </w:r>
+    </w:p>
+    <w:p>
+      <w:r>
+        <w:t>How do you find out where you currently are?</w:t>
+      </w:r>
+    </w:p>
+    <w:p>
+      <w:pPr>
+        <w:pStyle w:val="ListParagraph"/>
+        <w:numPr>
+          <w:ilvl w:val="0"/>
+          <w:numId w:val="12"/>
+        </w:numPr>
+      </w:pPr>
+      <w:r>
+        <w:t>Where ever the EIP is.</w:t>
+      </w:r>
+    </w:p>
+    <w:p>
+      <w:pPr>
+        <w:pStyle w:val="ListParagraph"/>
+      </w:pPr>
+      <w:r>
+        <w:rPr>
+          <w:noProof/>
+        </w:rPr>
+        <w:drawing>
+          <wp:inline distT="0" distB="0" distL="0" distR="0" wp14:anchorId="18521296" wp14:editId="6648DA17">
+            <wp:extent cx="2352675" cy="209550"/>
+            <wp:effectExtent l="0" t="0" r="9525" b="0"/>
+            <wp:docPr id="4" name="Picture 4"/>
+            <wp:cNvGraphicFramePr>
+              <a:graphicFrameLocks xmlns:a="http://schemas.openxmlformats.org/drawingml/2006/main" noChangeAspect="1"/>
+            </wp:cNvGraphicFramePr>
+            <a:graphic xmlns:a="http://schemas.openxmlformats.org/drawingml/2006/main">
+              <a:graphicData uri="http://schemas.openxmlformats.org/drawingml/2006/picture">
+                <pic:pic xmlns:pic="http://schemas.openxmlformats.org/drawingml/2006/picture">
+                  <pic:nvPicPr>
+                    <pic:cNvPr id="1" name=""/>
+                    <pic:cNvPicPr/>
+                  </pic:nvPicPr>
+                  <pic:blipFill>
+                    <a:blip r:embed="rId23"/>
+                    <a:stretch>
+                      <a:fillRect/>
+                    </a:stretch>
+                  </pic:blipFill>
+                  <pic:spPr>
+                    <a:xfrm>
+                      <a:off x="0" y="0"/>
+                      <a:ext cx="2352675" cy="209550"/>
+                    </a:xfrm>
+                    <a:prstGeom prst="rect">
+                      <a:avLst/>
+                    </a:prstGeom>
+                  </pic:spPr>
+                </pic:pic>
+              </a:graphicData>
+            </a:graphic>
+          </wp:inline>
+        </w:drawing>
+      </w:r>
+    </w:p>
+    <w:p>
+      <w:pPr>
+        <w:pStyle w:val="ListParagraph"/>
+        <w:numPr>
+          <w:ilvl w:val="0"/>
+          <w:numId w:val="12"/>
+        </w:numPr>
+      </w:pPr>
+      <w:r>
+        <w:t>The right side of the screen always has the value of the EIP so you can jump back whenever you like</w:t>
+      </w:r>
+    </w:p>
+    <w:p>
+      <w:pPr>
+        <w:pStyle w:val="ListParagraph"/>
+      </w:pPr>
+      <w:r>
+        <w:rPr>
+          <w:noProof/>
+        </w:rPr>
+        <w:drawing>
+          <wp:inline distT="0" distB="0" distL="0" distR="0" wp14:anchorId="2421C9E6" wp14:editId="48A30BA7">
+            <wp:extent cx="2514600" cy="1514475"/>
+            <wp:effectExtent l="0" t="0" r="0" b="9525"/>
+            <wp:docPr id="8" name="Picture 8"/>
+            <wp:cNvGraphicFramePr>
+              <a:graphicFrameLocks xmlns:a="http://schemas.openxmlformats.org/drawingml/2006/main" noChangeAspect="1"/>
+            </wp:cNvGraphicFramePr>
+            <a:graphic xmlns:a="http://schemas.openxmlformats.org/drawingml/2006/main">
+              <a:graphicData uri="http://schemas.openxmlformats.org/drawingml/2006/picture">
+                <pic:pic xmlns:pic="http://schemas.openxmlformats.org/drawingml/2006/picture">
+                  <pic:nvPicPr>
+                    <pic:cNvPr id="1" name=""/>
+                    <pic:cNvPicPr/>
+                  </pic:nvPicPr>
+                  <pic:blipFill>
+                    <a:blip r:embed="rId24"/>
+                    <a:stretch>
+                      <a:fillRect/>
+                    </a:stretch>
+                  </pic:blipFill>
+                  <pic:spPr>
+                    <a:xfrm>
+                      <a:off x="0" y="0"/>
+                      <a:ext cx="2514600" cy="1514475"/>
+                    </a:xfrm>
+                    <a:prstGeom prst="rect">
+                      <a:avLst/>
+                    </a:prstGeom>
+                  </pic:spPr>
+                </pic:pic>
+              </a:graphicData>
+            </a:graphic>
+          </wp:inline>
+        </w:drawing>
+      </w:r>
+    </w:p>
     <w:p>
       <w:r>
         <w:t>Libraries:</w:t>
       </w:r>
+      <w:bookmarkStart w:id="0" w:name="_GoBack"/>
+      <w:bookmarkEnd w:id="0"/>
+    </w:p>
+    <w:p>
+      <w:pPr>
+        <w:pStyle w:val="ListParagraph"/>
+        <w:numPr>
+          <w:ilvl w:val="0"/>
+          <w:numId w:val="12"/>
+        </w:numPr>
+      </w:pPr>
     </w:p>
     <w:p>
       <w:r>
@@ -1495,23 +1948,184 @@
       </w:r>
     </w:p>
     <w:p>
+      <w:pPr>
+        <w:pStyle w:val="ListParagraph"/>
+        <w:numPr>
+          <w:ilvl w:val="0"/>
+          <w:numId w:val="12"/>
+        </w:numPr>
+      </w:pPr>
+    </w:p>
+    <w:p>
       <w:r>
         <w:t xml:space="preserve">Variables: </w:t>
       </w:r>
     </w:p>
     <w:p>
+      <w:pPr>
+        <w:pStyle w:val="ListParagraph"/>
+        <w:numPr>
+          <w:ilvl w:val="0"/>
+          <w:numId w:val="12"/>
+        </w:numPr>
+      </w:pPr>
+    </w:p>
+    <w:p>
       <w:r>
         <w:t>Execution Flow:</w:t>
       </w:r>
     </w:p>
     <w:p>
+      <w:pPr>
+        <w:pStyle w:val="ListParagraph"/>
+        <w:numPr>
+          <w:ilvl w:val="0"/>
+          <w:numId w:val="12"/>
+        </w:numPr>
+      </w:pPr>
+      <w:r>
+        <w:t>You can highlight all of the lines you want and then click “graph”. It will give you a pretty graph just like this, it caught the if statement and tells us what is going on.  Note that the “magic_access_token” was only supposed to be given to us if we knew the password</w:t>
+      </w:r>
+    </w:p>
+    <w:p>
+      <w:pPr>
+        <w:pStyle w:val="ListParagraph"/>
+        <w:ind w:left="-1440"/>
+      </w:pPr>
+      <w:r>
+        <w:rPr>
+          <w:noProof/>
+        </w:rPr>
+        <w:lastRenderedPageBreak/>
+        <w:drawing>
+          <wp:inline distT="0" distB="0" distL="0" distR="0" wp14:anchorId="0D65A8D4" wp14:editId="6533F5C6">
+            <wp:extent cx="7734300" cy="4447955"/>
+            <wp:effectExtent l="0" t="0" r="0" b="0"/>
+            <wp:docPr id="9" name="Picture 9"/>
+            <wp:cNvGraphicFramePr>
+              <a:graphicFrameLocks xmlns:a="http://schemas.openxmlformats.org/drawingml/2006/main" noChangeAspect="1"/>
+            </wp:cNvGraphicFramePr>
+            <a:graphic xmlns:a="http://schemas.openxmlformats.org/drawingml/2006/main">
+              <a:graphicData uri="http://schemas.openxmlformats.org/drawingml/2006/picture">
+                <pic:pic xmlns:pic="http://schemas.openxmlformats.org/drawingml/2006/picture">
+                  <pic:nvPicPr>
+                    <pic:cNvPr id="1" name=""/>
+                    <pic:cNvPicPr/>
+                  </pic:nvPicPr>
+                  <pic:blipFill>
+                    <a:blip r:embed="rId25"/>
+                    <a:stretch>
+                      <a:fillRect/>
+                    </a:stretch>
+                  </pic:blipFill>
+                  <pic:spPr>
+                    <a:xfrm>
+                      <a:off x="0" y="0"/>
+                      <a:ext cx="7759743" cy="4462587"/>
+                    </a:xfrm>
+                    <a:prstGeom prst="rect">
+                      <a:avLst/>
+                    </a:prstGeom>
+                  </pic:spPr>
+                </pic:pic>
+              </a:graphicData>
+            </a:graphic>
+          </wp:inline>
+        </w:drawing>
+      </w:r>
+    </w:p>
+    <w:p>
+      <w:pPr>
+        <w:pStyle w:val="ListParagraph"/>
+      </w:pPr>
+    </w:p>
+    <w:p>
       <w:r>
         <w:t xml:space="preserve">What it does: </w:t>
       </w:r>
     </w:p>
     <w:p>
-      <w:r>
-        <w:t>Can we put this in a DEP and ASLR format and see what it looks like?</w:t>
+      <w:pPr>
+        <w:pStyle w:val="ListParagraph"/>
+        <w:numPr>
+          <w:ilvl w:val="0"/>
+          <w:numId w:val="12"/>
+        </w:numPr>
+      </w:pPr>
+      <w:r>
+        <w:t>We can clearly see that it takes our input, compares it to another string, and then gives us an access token if they match up</w:t>
+      </w:r>
+    </w:p>
+    <w:p>
+      <w:r>
+        <w:t>Can we decompile this?</w:t>
+      </w:r>
+    </w:p>
+    <w:p>
+      <w:pPr>
+        <w:pStyle w:val="ListParagraph"/>
+        <w:numPr>
+          <w:ilvl w:val="0"/>
+          <w:numId w:val="12"/>
+        </w:numPr>
+      </w:pPr>
+      <w:r>
+        <w:t xml:space="preserve">Snow mann sorta shows </w:t>
+      </w:r>
+      <w:r>
+        <w:t>what’s</w:t>
+      </w:r>
+      <w:r>
+        <w:t xml:space="preserve"> going on but it is kinda also gibberish.  I didn’t do anyth</w:t>
+      </w:r>
+      <w:r>
+        <w:t xml:space="preserve">ing special when compiling this to obfuscate it </w:t>
+      </w:r>
+    </w:p>
+    <w:p>
+      <w:pPr>
+        <w:pStyle w:val="ListParagraph"/>
+      </w:pPr>
+      <w:r>
+        <w:rPr>
+          <w:noProof/>
+        </w:rPr>
+        <w:lastRenderedPageBreak/>
+        <w:drawing>
+          <wp:inline distT="0" distB="0" distL="0" distR="0" wp14:anchorId="2177BAC4" wp14:editId="4C6D4EC7">
+            <wp:extent cx="5943600" cy="4570730"/>
+            <wp:effectExtent l="0" t="0" r="0" b="1270"/>
+            <wp:docPr id="10" name="Picture 10"/>
+            <wp:cNvGraphicFramePr>
+              <a:graphicFrameLocks xmlns:a="http://schemas.openxmlformats.org/drawingml/2006/main" noChangeAspect="1"/>
+            </wp:cNvGraphicFramePr>
+            <a:graphic xmlns:a="http://schemas.openxmlformats.org/drawingml/2006/main">
+              <a:graphicData uri="http://schemas.openxmlformats.org/drawingml/2006/picture">
+                <pic:pic xmlns:pic="http://schemas.openxmlformats.org/drawingml/2006/picture">
+                  <pic:nvPicPr>
+                    <pic:cNvPr id="1" name=""/>
+                    <pic:cNvPicPr/>
+                  </pic:nvPicPr>
+                  <pic:blipFill>
+                    <a:blip r:embed="rId26"/>
+                    <a:stretch>
+                      <a:fillRect/>
+                    </a:stretch>
+                  </pic:blipFill>
+                  <pic:spPr>
+                    <a:xfrm>
+                      <a:off x="0" y="0"/>
+                      <a:ext cx="5943600" cy="4570730"/>
+                    </a:xfrm>
+                    <a:prstGeom prst="rect">
+                      <a:avLst/>
+                    </a:prstGeom>
+                  </pic:spPr>
+                </pic:pic>
+              </a:graphicData>
+            </a:graphic>
+          </wp:inline>
+        </w:drawing>
       </w:r>
     </w:p>
     <w:p/>
@@ -1919,6 +2533,119 @@
     </w:lvl>
   </w:abstractNum>
   <w:abstractNum w:abstractNumId="3" w15:restartNumberingAfterBreak="0">
+    <w:nsid w:val="20800430"/>
+    <w:multiLevelType w:val="hybridMultilevel"/>
+    <w:tmpl w:val="5CF6AA78"/>
+    <w:lvl w:ilvl="0" w:tplc="04090001">
+      <w:start w:val="1"/>
+      <w:numFmt w:val="bullet"/>
+      <w:lvlText w:val=""/>
+      <w:lvlJc w:val="left"/>
+      <w:pPr>
+        <w:ind w:left="720" w:hanging="360"/>
+      </w:pPr>
+      <w:rPr>
+        <w:rFonts w:ascii="Symbol" w:hAnsi="Symbol" w:hint="default"/>
+      </w:rPr>
+    </w:lvl>
+    <w:lvl w:ilvl="1" w:tplc="04090003" w:tentative="1">
+      <w:start w:val="1"/>
+      <w:numFmt w:val="bullet"/>
+      <w:lvlText w:val="o"/>
+      <w:lvlJc w:val="left"/>
+      <w:pPr>
+        <w:ind w:left="1440" w:hanging="360"/>
+      </w:pPr>
+      <w:rPr>
+        <w:rFonts w:ascii="Courier New" w:hAnsi="Courier New" w:cs="Courier New" w:hint="default"/>
+      </w:rPr>
+    </w:lvl>
+    <w:lvl w:ilvl="2" w:tplc="04090005" w:tentative="1">
+      <w:start w:val="1"/>
+      <w:numFmt w:val="bullet"/>
+      <w:lvlText w:val=""/>
+      <w:lvlJc w:val="left"/>
+      <w:pPr>
+        <w:ind w:left="2160" w:hanging="360"/>
+      </w:pPr>
+      <w:rPr>
+        <w:rFonts w:ascii="Wingdings" w:hAnsi="Wingdings" w:hint="default"/>
+      </w:rPr>
+    </w:lvl>
+    <w:lvl w:ilvl="3" w:tplc="04090001" w:tentative="1">
+      <w:start w:val="1"/>
+      <w:numFmt w:val="bullet"/>
+      <w:lvlText w:val=""/>
+      <w:lvlJc w:val="left"/>
+      <w:pPr>
+        <w:ind w:left="2880" w:hanging="360"/>
+      </w:pPr>
+      <w:rPr>
+        <w:rFonts w:ascii="Symbol" w:hAnsi="Symbol" w:hint="default"/>
+      </w:rPr>
+    </w:lvl>
+    <w:lvl w:ilvl="4" w:tplc="04090003" w:tentative="1">
+      <w:start w:val="1"/>
+      <w:numFmt w:val="bullet"/>
+      <w:lvlText w:val="o"/>
+      <w:lvlJc w:val="left"/>
+      <w:pPr>
+        <w:ind w:left="3600" w:hanging="360"/>
+      </w:pPr>
+      <w:rPr>
+        <w:rFonts w:ascii="Courier New" w:hAnsi="Courier New" w:cs="Courier New" w:hint="default"/>
+      </w:rPr>
+    </w:lvl>
+    <w:lvl w:ilvl="5" w:tplc="04090005" w:tentative="1">
+      <w:start w:val="1"/>
+      <w:numFmt w:val="bullet"/>
+      <w:lvlText w:val=""/>
+      <w:lvlJc w:val="left"/>
+      <w:pPr>
+        <w:ind w:left="4320" w:hanging="360"/>
+      </w:pPr>
+      <w:rPr>
+        <w:rFonts w:ascii="Wingdings" w:hAnsi="Wingdings" w:hint="default"/>
+      </w:rPr>
+    </w:lvl>
+    <w:lvl w:ilvl="6" w:tplc="04090001" w:tentative="1">
+      <w:start w:val="1"/>
+      <w:numFmt w:val="bullet"/>
+      <w:lvlText w:val=""/>
+      <w:lvlJc w:val="left"/>
+      <w:pPr>
+        <w:ind w:left="5040" w:hanging="360"/>
+      </w:pPr>
+      <w:rPr>
+        <w:rFonts w:ascii="Symbol" w:hAnsi="Symbol" w:hint="default"/>
+      </w:rPr>
+    </w:lvl>
+    <w:lvl w:ilvl="7" w:tplc="04090003" w:tentative="1">
+      <w:start w:val="1"/>
+      <w:numFmt w:val="bullet"/>
+      <w:lvlText w:val="o"/>
+      <w:lvlJc w:val="left"/>
+      <w:pPr>
+        <w:ind w:left="5760" w:hanging="360"/>
+      </w:pPr>
+      <w:rPr>
+        <w:rFonts w:ascii="Courier New" w:hAnsi="Courier New" w:cs="Courier New" w:hint="default"/>
+      </w:rPr>
+    </w:lvl>
+    <w:lvl w:ilvl="8" w:tplc="04090005" w:tentative="1">
+      <w:start w:val="1"/>
+      <w:numFmt w:val="bullet"/>
+      <w:lvlText w:val=""/>
+      <w:lvlJc w:val="left"/>
+      <w:pPr>
+        <w:ind w:left="6480" w:hanging="360"/>
+      </w:pPr>
+      <w:rPr>
+        <w:rFonts w:ascii="Wingdings" w:hAnsi="Wingdings" w:hint="default"/>
+      </w:rPr>
+    </w:lvl>
+  </w:abstractNum>
+  <w:abstractNum w:abstractNumId="4" w15:restartNumberingAfterBreak="0">
     <w:nsid w:val="20F3486F"/>
     <w:multiLevelType w:val="hybridMultilevel"/>
     <w:tmpl w:val="41585D36"/>
@@ -2031,10 +2758,10 @@
       </w:rPr>
     </w:lvl>
   </w:abstractNum>
-  <w:abstractNum w:abstractNumId="4" w15:restartNumberingAfterBreak="0">
+  <w:abstractNum w:abstractNumId="5" w15:restartNumberingAfterBreak="0">
     <w:nsid w:val="21E0479A"/>
     <w:multiLevelType w:val="hybridMultilevel"/>
-    <w:tmpl w:val="ADECEA10"/>
+    <w:tmpl w:val="2930A43E"/>
     <w:lvl w:ilvl="0" w:tplc="04090001">
       <w:start w:val="1"/>
       <w:numFmt w:val="bullet"/>
@@ -2144,7 +2871,7 @@
       </w:rPr>
     </w:lvl>
   </w:abstractNum>
-  <w:abstractNum w:abstractNumId="5" w15:restartNumberingAfterBreak="0">
+  <w:abstractNum w:abstractNumId="6" w15:restartNumberingAfterBreak="0">
     <w:nsid w:val="2D6E168F"/>
     <w:multiLevelType w:val="hybridMultilevel"/>
     <w:tmpl w:val="3FE21D18"/>
@@ -2257,7 +2984,7 @@
       </w:rPr>
     </w:lvl>
   </w:abstractNum>
-  <w:abstractNum w:abstractNumId="6" w15:restartNumberingAfterBreak="0">
+  <w:abstractNum w:abstractNumId="7" w15:restartNumberingAfterBreak="0">
     <w:nsid w:val="30C1247F"/>
     <w:multiLevelType w:val="hybridMultilevel"/>
     <w:tmpl w:val="4D18F62A"/>
@@ -2370,7 +3097,7 @@
       </w:rPr>
     </w:lvl>
   </w:abstractNum>
-  <w:abstractNum w:abstractNumId="7" w15:restartNumberingAfterBreak="0">
+  <w:abstractNum w:abstractNumId="8" w15:restartNumberingAfterBreak="0">
     <w:nsid w:val="39E94FB3"/>
     <w:multiLevelType w:val="hybridMultilevel"/>
     <w:tmpl w:val="90F0E9BE"/>
@@ -2483,7 +3210,7 @@
       </w:rPr>
     </w:lvl>
   </w:abstractNum>
-  <w:abstractNum w:abstractNumId="8" w15:restartNumberingAfterBreak="0">
+  <w:abstractNum w:abstractNumId="9" w15:restartNumberingAfterBreak="0">
     <w:nsid w:val="52833D73"/>
     <w:multiLevelType w:val="hybridMultilevel"/>
     <w:tmpl w:val="3C001A46"/>
@@ -2569,7 +3296,7 @@
       </w:pPr>
     </w:lvl>
   </w:abstractNum>
-  <w:abstractNum w:abstractNumId="9" w15:restartNumberingAfterBreak="0">
+  <w:abstractNum w:abstractNumId="10" w15:restartNumberingAfterBreak="0">
     <w:nsid w:val="771A6B68"/>
     <w:multiLevelType w:val="hybridMultilevel"/>
     <w:tmpl w:val="7244FAD0"/>
@@ -2682,7 +3409,7 @@
       </w:rPr>
     </w:lvl>
   </w:abstractNum>
-  <w:abstractNum w:abstractNumId="10" w15:restartNumberingAfterBreak="0">
+  <w:abstractNum w:abstractNumId="11" w15:restartNumberingAfterBreak="0">
     <w:nsid w:val="7C842BC9"/>
     <w:multiLevelType w:val="hybridMultilevel"/>
     <w:tmpl w:val="EB608502"/>
@@ -2802,31 +3529,34 @@
     <w:abstractNumId w:val="1"/>
   </w:num>
   <w:num w:numId="3">
+    <w:abstractNumId w:val="5"/>
+  </w:num>
+  <w:num w:numId="4">
+    <w:abstractNumId w:val="8"/>
+  </w:num>
+  <w:num w:numId="5">
     <w:abstractNumId w:val="4"/>
   </w:num>
-  <w:num w:numId="4">
-    <w:abstractNumId w:val="7"/>
-  </w:num>
-  <w:num w:numId="5">
-    <w:abstractNumId w:val="3"/>
-  </w:num>
   <w:num w:numId="6">
-    <w:abstractNumId w:val="9"/>
+    <w:abstractNumId w:val="10"/>
   </w:num>
   <w:num w:numId="7">
     <w:abstractNumId w:val="2"/>
   </w:num>
   <w:num w:numId="8">
-    <w:abstractNumId w:val="10"/>
+    <w:abstractNumId w:val="11"/>
   </w:num>
   <w:num w:numId="9">
+    <w:abstractNumId w:val="7"/>
+  </w:num>
+  <w:num w:numId="10">
     <w:abstractNumId w:val="6"/>
   </w:num>
-  <w:num w:numId="10">
-    <w:abstractNumId w:val="5"/>
+  <w:num w:numId="11">
+    <w:abstractNumId w:val="9"/>
   </w:num>
-  <w:num w:numId="11">
-    <w:abstractNumId w:val="8"/>
+  <w:num w:numId="12">
+    <w:abstractNumId w:val="3"/>
   </w:num>
 </w:numbering>
 </file>
@@ -3710,7 +4440,7 @@
 </file>
 
 <file path=customXml/itemProps2.xml><?xml version="1.0" encoding="utf-8"?>
-<ds:datastoreItem xmlns:ds="http://schemas.openxmlformats.org/officeDocument/2006/customXml" ds:itemID="{91630844-DA3C-4C2F-8792-4D409EE64EDF}">
+<ds:datastoreItem xmlns:ds="http://schemas.openxmlformats.org/officeDocument/2006/customXml" ds:itemID="{45B2E675-BCE5-4AAC-A18F-907686C42703}">
   <ds:schemaRefs>
     <ds:schemaRef ds:uri="http://www.w3.org/2001/XMLSchema"/>
     <ds:schemaRef ds:uri="http://www.boldonjames.com/2008/01/sie/internal/label"/>

</xml_diff>